<commit_message>
upload final-p1 and final-p2
</commit_message>
<xml_diff>
--- a/final-p1_v2/FINAL-PROJECT-OUTLINE-SP18.docx
+++ b/final-p1_v2/FINAL-PROJECT-OUTLINE-SP18.docx
@@ -1,6 +1,6 @@
 
 <file path=word/document.xml><?xml version="1.0" encoding="utf-8"?>
-<w:document xmlns:wpc="http://schemas.microsoft.com/office/word/2010/wordprocessingCanvas" xmlns:cx="http://schemas.microsoft.com/office/drawing/2014/chartex" xmlns:cx1="http://schemas.microsoft.com/office/drawing/2015/9/8/chartex" xmlns:cx2="http://schemas.microsoft.com/office/drawing/2015/10/21/chartex" xmlns:cx3="http://schemas.microsoft.com/office/drawing/2016/5/9/chartex" xmlns:cx4="http://schemas.microsoft.com/office/drawing/2016/5/10/chartex" xmlns:cx5="http://schemas.microsoft.com/office/drawing/2016/5/11/chartex" xmlns:cx6="http://schemas.microsoft.com/office/drawing/2016/5/12/chartex" xmlns:cx7="http://schemas.microsoft.com/office/drawing/2016/5/13/chartex" xmlns:cx8="http://schemas.microsoft.com/office/drawing/2016/5/14/chartex" xmlns:mc="http://schemas.openxmlformats.org/markup-compatibility/2006" xmlns:aink="http://schemas.microsoft.com/office/drawing/2016/ink" xmlns:am3d="http://schemas.microsoft.com/office/drawing/2017/model3d" xmlns:o="urn:schemas-microsoft-com:office:office" xmlns:r="http://schemas.openxmlformats.org/officeDocument/2006/relationships" xmlns:m="http://schemas.openxmlformats.org/officeDocument/2006/math" xmlns:v="urn:schemas-microsoft-com:vml" xmlns:wp14="http://schemas.microsoft.com/office/word/2010/wordprocessingDrawing" xmlns:wp="http://schemas.openxmlformats.org/drawingml/2006/wordprocessingDrawing" xmlns:w10="urn:schemas-microsoft-com:office:word" xmlns:w="http://schemas.openxmlformats.org/wordprocessingml/2006/main" xmlns:w14="http://schemas.microsoft.com/office/word/2010/wordml" xmlns:w15="http://schemas.microsoft.com/office/word/2012/wordml" xmlns:w16cid="http://schemas.microsoft.com/office/word/2016/wordml/cid" xmlns:w16se="http://schemas.microsoft.com/office/word/2015/wordml/symex" xmlns:wpg="http://schemas.microsoft.com/office/word/2010/wordprocessingGroup" xmlns:wpi="http://schemas.microsoft.com/office/word/2010/wordprocessingInk" xmlns:wne="http://schemas.microsoft.com/office/word/2006/wordml" xmlns:wps="http://schemas.microsoft.com/office/word/2010/wordprocessingShape" mc:Ignorable="w14 w15 w16se w16cid wp14">
+<w:document xmlns:wpc="http://schemas.microsoft.com/office/word/2010/wordprocessingCanvas" xmlns:mo="http://schemas.microsoft.com/office/mac/office/2008/main" xmlns:mc="http://schemas.openxmlformats.org/markup-compatibility/2006" xmlns:mv="urn:schemas-microsoft-com:mac:vml" xmlns:o="urn:schemas-microsoft-com:office:office" xmlns:r="http://schemas.openxmlformats.org/officeDocument/2006/relationships" xmlns:m="http://schemas.openxmlformats.org/officeDocument/2006/math" xmlns:v="urn:schemas-microsoft-com:vml" xmlns:wp14="http://schemas.microsoft.com/office/word/2010/wordprocessingDrawing" xmlns:wp="http://schemas.openxmlformats.org/drawingml/2006/wordprocessingDrawing" xmlns:w10="urn:schemas-microsoft-com:office:word" xmlns:w="http://schemas.openxmlformats.org/wordprocessingml/2006/main" xmlns:w14="http://schemas.microsoft.com/office/word/2010/wordml" xmlns:w15="http://schemas.microsoft.com/office/word/2012/wordml" xmlns:wpg="http://schemas.microsoft.com/office/word/2010/wordprocessingGroup" xmlns:wpi="http://schemas.microsoft.com/office/word/2010/wordprocessingInk" xmlns:wne="http://schemas.microsoft.com/office/word/2006/wordml" xmlns:wps="http://schemas.microsoft.com/office/word/2010/wordprocessingShape" mc:Ignorable="w14 w15 wp14">
   <w:body>
     <w:p>
       <w:pPr>
@@ -49,11 +49,19 @@
       <w:r>
         <w:t xml:space="preserve">The admin user: </w:t>
       </w:r>
-      <w:r>
-        <w:rPr>
-          <w:b/>
-        </w:rPr>
-        <w:t xml:space="preserve">admin@iupui.edu / </w:t>
+      <w:proofErr w:type="spellStart"/>
+      <w:r>
+        <w:rPr>
+          <w:b/>
+        </w:rPr>
+        <w:t>admin@iupui.edu</w:t>
+      </w:r>
+      <w:proofErr w:type="spellEnd"/>
+      <w:r>
+        <w:rPr>
+          <w:b/>
+        </w:rPr>
+        <w:t xml:space="preserve"> / </w:t>
       </w:r>
       <w:proofErr w:type="spellStart"/>
       <w:r>
@@ -72,11 +80,19 @@
       <w:r>
         <w:t xml:space="preserve">The registered user: </w:t>
       </w:r>
-      <w:r>
-        <w:rPr>
-          <w:b/>
-        </w:rPr>
-        <w:t xml:space="preserve">demo@iupui.edu / </w:t>
+      <w:proofErr w:type="spellStart"/>
+      <w:r>
+        <w:rPr>
+          <w:b/>
+        </w:rPr>
+        <w:t>demo@iupui.edu</w:t>
+      </w:r>
+      <w:proofErr w:type="spellEnd"/>
+      <w:r>
+        <w:rPr>
+          <w:b/>
+        </w:rPr>
+        <w:t xml:space="preserve"> / </w:t>
       </w:r>
       <w:proofErr w:type="spellStart"/>
       <w:r>
@@ -366,7 +382,21 @@
         <w:rPr>
           <w:sz w:val="20"/>
         </w:rPr>
-        <w:t xml:space="preserve">), Date(datetime), </w:t>
+        <w:t>), Date(</w:t>
+      </w:r>
+      <w:proofErr w:type="spellStart"/>
+      <w:r>
+        <w:rPr>
+          <w:sz w:val="20"/>
+        </w:rPr>
+        <w:t>datetime</w:t>
+      </w:r>
+      <w:proofErr w:type="spellEnd"/>
+      <w:r>
+        <w:rPr>
+          <w:sz w:val="20"/>
+        </w:rPr>
+        <w:t xml:space="preserve">), </w:t>
       </w:r>
       <w:proofErr w:type="spellStart"/>
       <w:r>
@@ -585,54 +615,816 @@
           <w:szCs w:val="28"/>
         </w:rPr>
       </w:pPr>
+      <w:r>
+        <w:rPr>
+          <w:b/>
+          <w:sz w:val="28"/>
+          <w:szCs w:val="28"/>
+        </w:rPr>
+        <w:t>Part 2</w:t>
+      </w:r>
+      <w:r>
+        <w:rPr>
+          <w:b/>
+          <w:sz w:val="28"/>
+          <w:szCs w:val="28"/>
+        </w:rPr>
+        <w:t xml:space="preserve"> (Due </w:t>
+      </w:r>
+      <w:r>
+        <w:rPr>
+          <w:b/>
+          <w:sz w:val="28"/>
+          <w:szCs w:val="28"/>
+        </w:rPr>
+        <w:t>May 05, 2018</w:t>
+      </w:r>
+      <w:r>
+        <w:rPr>
+          <w:b/>
+          <w:sz w:val="28"/>
+          <w:szCs w:val="28"/>
+        </w:rPr>
+        <w:t xml:space="preserve"> - 5</w:t>
+      </w:r>
+      <w:r>
+        <w:rPr>
+          <w:b/>
+          <w:sz w:val="28"/>
+          <w:szCs w:val="28"/>
+        </w:rPr>
+        <w:t>:00PM)</w:t>
+      </w:r>
+    </w:p>
+    <w:p>
+      <w:pPr>
+        <w:rPr>
+          <w:b/>
+          <w:color w:val="AE0E00"/>
+          <w:lang w:val="uz-Cyrl-UZ" w:eastAsia="uz-Cyrl-UZ" w:bidi="uz-Cyrl-UZ"/>
+        </w:rPr>
+      </w:pPr>
+      <w:r>
+        <w:rPr>
+          <w:b/>
+          <w:strike/>
+        </w:rPr>
+        <w:t>7: Integrate one web service.</w:t>
+      </w:r>
+      <w:r>
+        <w:rPr>
+          <w:strike/>
+        </w:rPr>
+        <w:t xml:space="preserve"> Either pull data from a service, or use a service to process a form and retrieve data based on the form submission. Put this service in a sidebar on the home page</w:t>
+      </w:r>
+      <w:r>
+        <w:t xml:space="preserve">.  </w:t>
+      </w:r>
+      <w:r>
+        <w:rPr>
+          <w:b/>
+          <w:color w:val="AE0E00"/>
+        </w:rPr>
+        <w:t>BONUS +5: If the service returns a result, such as the weather API, pull in the results via AJAX.</w:t>
+      </w:r>
+    </w:p>
+    <w:p>
+      <w:pPr>
+        <w:rPr>
+          <w:lang w:val="uz-Cyrl-UZ" w:eastAsia="uz-Cyrl-UZ" w:bidi="uz-Cyrl-UZ"/>
+        </w:rPr>
+      </w:pPr>
+      <w:r>
+        <w:rPr>
+          <w:b/>
+        </w:rPr>
+        <w:t xml:space="preserve">8: </w:t>
+      </w:r>
+      <w:r>
+        <w:rPr>
+          <w:b/>
+          <w:strike/>
+        </w:rPr>
+        <w:t>Modify the registration form to check that all fields are filled out.</w:t>
+      </w:r>
+      <w:r>
+        <w:rPr>
+          <w:strike/>
+        </w:rPr>
+        <w:t xml:space="preserve"> Display an error message informing the user that not all fields are completed</w:t>
+      </w:r>
+      <w:r>
+        <w:t xml:space="preserve">. </w:t>
+      </w:r>
+      <w:r>
+        <w:rPr>
+          <w:b/>
+          <w:strike/>
+          <w:color w:val="AE0E00"/>
+        </w:rPr>
+        <w:t xml:space="preserve">BONUS +5: </w:t>
+      </w:r>
+      <w:r>
+        <w:rPr>
+          <w:b/>
+          <w:strike/>
+          <w:color w:val="AE0E00"/>
+        </w:rPr>
+        <w:t xml:space="preserve"> if you inform the user of the speci</w:t>
+      </w:r>
+      <w:r>
+        <w:rPr>
+          <w:b/>
+          <w:strike/>
+          <w:color w:val="AE0E00"/>
+        </w:rPr>
+        <w:t>fic field(s) that are incorrect</w:t>
+      </w:r>
+      <w:r>
+        <w:rPr>
+          <w:b/>
+          <w:strike/>
+          <w:color w:val="AE0E00"/>
+        </w:rPr>
+        <w:t>.</w:t>
+      </w:r>
+      <w:r>
+        <w:t xml:space="preserve"> </w:t>
+      </w:r>
+      <w:r>
+        <w:rPr>
+          <w:strike/>
+        </w:rPr>
+        <w:t>Add another field asking the potential user to retype their password for verification. Check that the passwords match prior to adding the new user to the database.</w:t>
+      </w:r>
+      <w:r>
+        <w:rPr>
+          <w:strike/>
+        </w:rPr>
+        <w:t xml:space="preserve"> Y</w:t>
+      </w:r>
+      <w:r>
+        <w:rPr>
+          <w:strike/>
+        </w:rPr>
+        <w:t xml:space="preserve">ou may use </w:t>
+      </w:r>
+      <w:proofErr w:type="spellStart"/>
+      <w:r>
+        <w:rPr>
+          <w:strike/>
+        </w:rPr>
+        <w:t>php</w:t>
+      </w:r>
+      <w:proofErr w:type="spellEnd"/>
+      <w:r>
+        <w:rPr>
+          <w:strike/>
+        </w:rPr>
+        <w:t xml:space="preserve"> or JavaScript to validate</w:t>
+      </w:r>
+      <w:r>
+        <w:t>.</w:t>
+      </w:r>
+    </w:p>
+    <w:p>
+      <w:r>
+        <w:rPr>
+          <w:b/>
+        </w:rPr>
+        <w:t xml:space="preserve">9: </w:t>
+      </w:r>
+      <w:r>
+        <w:rPr>
+          <w:b/>
+          <w:strike/>
+        </w:rPr>
+        <w:t>Mod</w:t>
+      </w:r>
+      <w:r>
+        <w:rPr>
+          <w:b/>
+          <w:strike/>
+        </w:rPr>
+        <w:t>ify the user table to include a column named ‘active’. The column should be an integer type and not null</w:t>
+      </w:r>
+      <w:r>
+        <w:rPr>
+          <w:b/>
+        </w:rPr>
+        <w:t>.</w:t>
+      </w:r>
+      <w:r>
+        <w:t xml:space="preserve"> </w:t>
+      </w:r>
+      <w:r>
+        <w:rPr>
+          <w:strike/>
+        </w:rPr>
+        <w:t xml:space="preserve">When a user </w:t>
+      </w:r>
+      <w:r>
+        <w:rPr>
+          <w:strike/>
+        </w:rPr>
+        <w:t>initially</w:t>
+      </w:r>
+      <w:r>
+        <w:rPr>
+          <w:strike/>
+        </w:rPr>
+        <w:t xml:space="preserve"> registers, their active state should be set to ‘0’.</w:t>
+      </w:r>
+      <w:r>
+        <w:t xml:space="preserve"> </w:t>
+      </w:r>
+      <w:r>
+        <w:rPr>
+          <w:strike/>
+        </w:rPr>
+        <w:t>Add a hidden field on the registration p</w:t>
+      </w:r>
+      <w:r>
+        <w:rPr>
+          <w:strike/>
+        </w:rPr>
+        <w:t>age that sets this value to 0,</w:t>
+      </w:r>
+      <w:r>
+        <w:t xml:space="preserve"> o</w:t>
+      </w:r>
+      <w:r>
+        <w:t xml:space="preserve">r </w:t>
+      </w:r>
+      <w:r>
+        <w:rPr>
+          <w:strike/>
+          <w:u w:val="single"/>
+        </w:rPr>
+        <w:t>set the column in the database to have a default value of 0</w:t>
+      </w:r>
+      <w:r>
+        <w:t>.</w:t>
+      </w:r>
+      <w:r>
+        <w:t xml:space="preserve"> </w:t>
+      </w:r>
+      <w:r>
+        <w:rPr>
+          <w:strike/>
+        </w:rPr>
+        <w:t>Modify the admin users in the database and set this value to ‘1’</w:t>
+      </w:r>
+      <w:r>
+        <w:t xml:space="preserve">. </w:t>
+      </w:r>
+      <w:r>
+        <w:t>Create a method in the User model to check if a user is active. The method sh</w:t>
+      </w:r>
+      <w:r>
+        <w:t>ould accept one parameter, $</w:t>
+      </w:r>
+      <w:proofErr w:type="spellStart"/>
+      <w:r>
+        <w:t>uID</w:t>
+      </w:r>
+      <w:proofErr w:type="spellEnd"/>
+      <w:r>
+        <w:t>.</w:t>
+      </w:r>
+      <w:r>
+        <w:t xml:space="preserve"> It should return true if the active column in the user record is </w:t>
+      </w:r>
+      <w:r>
+        <w:t>‘</w:t>
+      </w:r>
+      <w:r>
+        <w:t>1</w:t>
+      </w:r>
+      <w:r>
+        <w:t>’</w:t>
+      </w:r>
+      <w:r>
+        <w:t xml:space="preserve"> and false if it is </w:t>
+      </w:r>
+      <w:r>
+        <w:t>‘</w:t>
+      </w:r>
+      <w:r>
+        <w:t>0</w:t>
+      </w:r>
+      <w:r>
+        <w:t>’</w:t>
+      </w:r>
+      <w:r>
+        <w:t xml:space="preserve">. An example of using this method would look like: </w:t>
+      </w:r>
+      <w:r>
+        <w:t>$this-&gt;</w:t>
+      </w:r>
+      <w:proofErr w:type="spellStart"/>
+      <w:r>
+        <w:t>userObject</w:t>
+      </w:r>
+      <w:proofErr w:type="spellEnd"/>
+      <w:r>
+        <w:t>-&gt;</w:t>
+      </w:r>
+      <w:proofErr w:type="spellStart"/>
+      <w:r>
+        <w:t>isActive</w:t>
+      </w:r>
+      <w:proofErr w:type="spellEnd"/>
+      <w:r>
+        <w:t>($</w:t>
+      </w:r>
+      <w:proofErr w:type="spellStart"/>
+      <w:r>
+        <w:t>userInfo</w:t>
+      </w:r>
+      <w:proofErr w:type="spellEnd"/>
+      <w:r>
+        <w:t>['</w:t>
+      </w:r>
+      <w:proofErr w:type="spellStart"/>
+      <w:r>
+        <w:t>uID</w:t>
+      </w:r>
+      <w:proofErr w:type="spellEnd"/>
+      <w:r>
+        <w:t>'])</w:t>
+      </w:r>
+      <w:r>
+        <w:t>. Use this method to prevent users that aren’t active from logging in.</w:t>
+      </w:r>
+      <w:r>
+        <w:t xml:space="preserve"> Display a message letting them know that their account is still awaiting approval.</w:t>
+      </w:r>
+    </w:p>
+    <w:p>
+      <w:pPr>
+        <w:rPr>
+          <w:lang w:val="uz-Cyrl-UZ" w:eastAsia="uz-Cyrl-UZ" w:bidi="uz-Cyrl-UZ"/>
+        </w:rPr>
+      </w:pPr>
+      <w:r>
+        <w:rPr>
+          <w:b/>
+        </w:rPr>
+        <w:t xml:space="preserve">10: </w:t>
+      </w:r>
+      <w:r>
+        <w:rPr>
+          <w:b/>
+        </w:rPr>
+        <w:t>Provide a mechanism for Administrators to delete/approve users.</w:t>
+      </w:r>
+      <w:r>
+        <w:t xml:space="preserve"> </w:t>
+      </w:r>
+      <w:r>
+        <w:rPr>
+          <w:strike/>
+        </w:rPr>
+        <w:t>Create a new view and controller for managing users.</w:t>
+      </w:r>
+      <w:r>
+        <w:t xml:space="preserve"> </w:t>
+      </w:r>
+      <w:r>
+        <w:rPr>
+          <w:strike/>
+        </w:rPr>
+        <w:t>Only administrators should have access to this page</w:t>
+      </w:r>
+      <w:r>
+        <w:t>. Thi</w:t>
+      </w:r>
+      <w:r>
+        <w:t>s page should have a user list</w:t>
+      </w:r>
+      <w:r>
+        <w:t>, much like the members view</w:t>
+      </w:r>
+      <w:r>
+        <w:t xml:space="preserve">.  </w:t>
+      </w:r>
+      <w:r>
+        <w:t>‘A</w:t>
+      </w:r>
+      <w:r>
+        <w:t>pprove</w:t>
+      </w:r>
+      <w:proofErr w:type="gramStart"/>
+      <w:r>
+        <w:t>’  or</w:t>
+      </w:r>
+      <w:proofErr w:type="gramEnd"/>
+      <w:r>
+        <w:t xml:space="preserve"> ‘D</w:t>
+      </w:r>
+      <w:r>
+        <w:t xml:space="preserve">elete’ buttons should appear next to each user name so that the administrator can approve or delete users. </w:t>
+      </w:r>
+      <w:r>
+        <w:t xml:space="preserve">If the user is approved the ‘Approve’ button should disappear. Clicking on the ‘Approve’ button should change the </w:t>
+      </w:r>
+      <w:r>
+        <w:t>‘</w:t>
+      </w:r>
+      <w:r>
+        <w:t>active</w:t>
+      </w:r>
+      <w:r>
+        <w:t>’</w:t>
+      </w:r>
+      <w:r>
+        <w:t xml:space="preserve"> column in the database to ‘1’ for the user that you clicked only. The admin users should not show any buttons since you do not want to inadvertently delete the admin account. </w:t>
+      </w:r>
+      <w:r>
+        <w:t>Any activity on this page should display a message telling the administrator that the action was or was not completed successfully.</w:t>
+      </w:r>
+    </w:p>
+    <w:p>
+      <w:pPr>
+        <w:rPr>
+          <w:b/>
+          <w:color w:val="AE0E00"/>
+          <w:lang w:val="uz-Cyrl-UZ" w:eastAsia="uz-Cyrl-UZ" w:bidi="uz-Cyrl-UZ"/>
+        </w:rPr>
+      </w:pPr>
+      <w:r>
+        <w:rPr>
+          <w:b/>
+        </w:rPr>
+        <w:lastRenderedPageBreak/>
+        <w:t xml:space="preserve">11: </w:t>
+      </w:r>
+      <w:r>
+        <w:rPr>
+          <w:b/>
+        </w:rPr>
+        <w:t xml:space="preserve">Modify the </w:t>
+      </w:r>
+      <w:proofErr w:type="spellStart"/>
+      <w:r>
+        <w:rPr>
+          <w:b/>
+        </w:rPr>
+        <w:t>addpost</w:t>
+      </w:r>
+      <w:proofErr w:type="spellEnd"/>
+      <w:r>
+        <w:rPr>
+          <w:b/>
+        </w:rPr>
+        <w:t xml:space="preserve"> form to check whether the admin has completed all of the form fields</w:t>
+      </w:r>
+      <w:r>
+        <w:t xml:space="preserve">. </w:t>
+      </w:r>
+      <w:r>
+        <w:rPr>
+          <w:strike/>
+        </w:rPr>
+        <w:t>Do not allow the data to be saved unti</w:t>
+      </w:r>
+      <w:r>
+        <w:t xml:space="preserve">l all </w:t>
+      </w:r>
+      <w:r>
+        <w:rPr>
+          <w:strike/>
+        </w:rPr>
+        <w:t>fields have been completed. Display an</w:t>
+      </w:r>
+      <w:r>
+        <w:t xml:space="preserve"> error </w:t>
+      </w:r>
+      <w:r>
+        <w:rPr>
+          <w:strike/>
+        </w:rPr>
+        <w:t>to the admin informing them that the form is incomplete</w:t>
+      </w:r>
+      <w:r>
+        <w:t>.</w:t>
+      </w:r>
+      <w:r>
+        <w:t xml:space="preserve"> </w:t>
+      </w:r>
+      <w:r>
+        <w:rPr>
+          <w:b/>
+          <w:color w:val="AE0E00"/>
+        </w:rPr>
+        <w:t>BONUS +5:</w:t>
+      </w:r>
+      <w:r>
+        <w:rPr>
+          <w:b/>
+          <w:color w:val="AE0E00"/>
+        </w:rPr>
+        <w:t xml:space="preserve"> </w:t>
+      </w:r>
+      <w:r>
+        <w:rPr>
+          <w:b/>
+          <w:strike/>
+          <w:color w:val="AE0E00"/>
+        </w:rPr>
+        <w:t>Inform</w:t>
+      </w:r>
+      <w:r>
+        <w:rPr>
+          <w:b/>
+          <w:strike/>
+          <w:color w:val="AE0E00"/>
+        </w:rPr>
+        <w:t xml:space="preserve"> the admin exactly which fi</w:t>
+      </w:r>
+      <w:r>
+        <w:rPr>
+          <w:b/>
+          <w:strike/>
+          <w:color w:val="AE0E00"/>
+        </w:rPr>
+        <w:t>elds</w:t>
+      </w:r>
+      <w:r>
+        <w:rPr>
+          <w:b/>
+          <w:color w:val="AE0E00"/>
+        </w:rPr>
+        <w:t xml:space="preserve"> still need to be completed.</w:t>
+      </w:r>
+      <w:r>
+        <w:rPr>
+          <w:b/>
+          <w:color w:val="AE0E00"/>
+        </w:rPr>
+        <w:t xml:space="preserve"> </w:t>
+      </w:r>
+      <w:r>
+        <w:rPr>
+          <w:b/>
+          <w:color w:val="AE0E00"/>
+        </w:rPr>
+        <w:sym w:font="Wingdings" w:char="F0DF"/>
+      </w:r>
+      <w:r>
+        <w:rPr>
+          <w:b/>
+          <w:color w:val="AE0E00"/>
+        </w:rPr>
+        <w:t xml:space="preserve"> </w:t>
+      </w:r>
+      <w:proofErr w:type="spellStart"/>
+      <w:r>
+        <w:rPr>
+          <w:b/>
+          <w:color w:val="AE0E00"/>
+        </w:rPr>
+        <w:t>textarea</w:t>
+      </w:r>
+      <w:proofErr w:type="spellEnd"/>
+      <w:r>
+        <w:rPr>
+          <w:b/>
+          <w:color w:val="AE0E00"/>
+        </w:rPr>
+        <w:t xml:space="preserve"> / content not working</w:t>
+      </w:r>
+    </w:p>
+    <w:p>
+      <w:pPr>
+        <w:rPr>
+          <w:lang w:val="uz-Cyrl-UZ" w:eastAsia="uz-Cyrl-UZ" w:bidi="uz-Cyrl-UZ"/>
+        </w:rPr>
+      </w:pPr>
+      <w:r>
+        <w:rPr>
+          <w:b/>
+        </w:rPr>
+        <w:t xml:space="preserve">12: </w:t>
+      </w:r>
+      <w:r>
+        <w:rPr>
+          <w:b/>
+        </w:rPr>
+        <w:t>Modify the post pages so that in both the list view and the single view, the category is linked.</w:t>
+      </w:r>
+      <w:r>
+        <w:t xml:space="preserve"> This link should be to a new method within the blog controller that only displays posts that are of the particular category that was clicked. The </w:t>
+      </w:r>
+      <w:proofErr w:type="spellStart"/>
+      <w:r>
+        <w:t>url</w:t>
+      </w:r>
+      <w:proofErr w:type="spellEnd"/>
+      <w:r>
+        <w:t xml:space="preserve"> structure should be </w:t>
+      </w:r>
+      <w:proofErr w:type="spellStart"/>
+      <w:r>
+        <w:rPr>
+          <w:i/>
+        </w:rPr>
+        <w:t>yoursite</w:t>
+      </w:r>
+      <w:proofErr w:type="spellEnd"/>
+      <w:r>
+        <w:t>/blog/category/</w:t>
+      </w:r>
+      <w:proofErr w:type="spellStart"/>
+      <w:r>
+        <w:rPr>
+          <w:i/>
+        </w:rPr>
+        <w:t>ca</w:t>
+      </w:r>
+      <w:r>
+        <w:rPr>
+          <w:i/>
+        </w:rPr>
+        <w:t>tegoryID</w:t>
+      </w:r>
+      <w:proofErr w:type="spellEnd"/>
+      <w:r>
+        <w:rPr>
+          <w:i/>
+        </w:rPr>
+        <w:t xml:space="preserve">. </w:t>
+      </w:r>
+      <w:r>
+        <w:t xml:space="preserve">You will also need to create new methods in the Post model to only return posts where the </w:t>
+      </w:r>
+      <w:proofErr w:type="spellStart"/>
+      <w:r>
+        <w:t>categoryID</w:t>
+      </w:r>
+      <w:proofErr w:type="spellEnd"/>
+      <w:r>
+        <w:t xml:space="preserve"> matches a particular value.</w:t>
+      </w:r>
+    </w:p>
+    <w:p>
+      <w:r>
+        <w:rPr>
+          <w:b/>
+        </w:rPr>
+        <w:t xml:space="preserve">13: </w:t>
+      </w:r>
+      <w:r>
+        <w:rPr>
+          <w:b/>
+        </w:rPr>
+        <w:t>Allow users to modi</w:t>
+      </w:r>
       <w:bookmarkStart w:id="0" w:name="_GoBack"/>
       <w:bookmarkEnd w:id="0"/>
       <w:r>
         <w:rPr>
           <w:b/>
-          <w:sz w:val="28"/>
-          <w:szCs w:val="28"/>
-        </w:rPr>
-        <w:t>Part 2</w:t>
-      </w:r>
-      <w:r>
-        <w:rPr>
-          <w:b/>
-          <w:sz w:val="28"/>
-          <w:szCs w:val="28"/>
-        </w:rPr>
-        <w:t xml:space="preserve"> (Due </w:t>
-      </w:r>
-      <w:r>
-        <w:rPr>
-          <w:b/>
-          <w:sz w:val="28"/>
-          <w:szCs w:val="28"/>
-        </w:rPr>
-        <w:t>May 05, 2018</w:t>
-      </w:r>
-      <w:r>
-        <w:rPr>
-          <w:b/>
-          <w:sz w:val="28"/>
-          <w:szCs w:val="28"/>
-        </w:rPr>
-        <w:t xml:space="preserve"> - 5</w:t>
-      </w:r>
-      <w:r>
-        <w:rPr>
-          <w:b/>
-          <w:sz w:val="28"/>
-          <w:szCs w:val="28"/>
-        </w:rPr>
-        <w:t>:00PM)</w:t>
+        </w:rPr>
+        <w:t>fy their profiles.</w:t>
+      </w:r>
+      <w:r>
+        <w:t xml:space="preserve"> </w:t>
+      </w:r>
+      <w:r>
+        <w:rPr>
+          <w:strike/>
+        </w:rPr>
+        <w:t xml:space="preserve">Add a </w:t>
+      </w:r>
+      <w:r>
+        <w:rPr>
+          <w:strike/>
+        </w:rPr>
+        <w:t>view and controller to manage your user settings</w:t>
+      </w:r>
+      <w:r>
+        <w:t>.</w:t>
+      </w:r>
+      <w:r>
+        <w:t xml:space="preserve"> </w:t>
+      </w:r>
+      <w:r>
+        <w:rPr>
+          <w:strike/>
+        </w:rPr>
+        <w:t>This should take the user to a page</w:t>
+      </w:r>
+      <w:r>
+        <w:rPr>
+          <w:strike/>
+        </w:rPr>
+        <w:t xml:space="preserve"> under the </w:t>
+      </w:r>
+      <w:proofErr w:type="gramStart"/>
+      <w:r>
+        <w:rPr>
+          <w:strike/>
+        </w:rPr>
+        <w:t>members</w:t>
+      </w:r>
+      <w:proofErr w:type="gramEnd"/>
+      <w:r>
+        <w:rPr>
+          <w:strike/>
+        </w:rPr>
+        <w:t xml:space="preserve"> area</w:t>
+      </w:r>
+      <w:r>
+        <w:rPr>
+          <w:strike/>
+        </w:rPr>
+        <w:t xml:space="preserve"> that allows them to edit their first name, last name,</w:t>
+      </w:r>
+      <w:r>
+        <w:rPr>
+          <w:strike/>
+        </w:rPr>
+        <w:t xml:space="preserve"> email,</w:t>
+      </w:r>
+      <w:r>
+        <w:rPr>
+          <w:strike/>
+        </w:rPr>
+        <w:t xml:space="preserve"> and password. </w:t>
+      </w:r>
+      <w:r>
+        <w:rPr>
+          <w:strike/>
+        </w:rPr>
+        <w:t>The URL should be /members/profile/</w:t>
+      </w:r>
+      <w:r>
+        <w:t xml:space="preserve">. Profile should be a method in the </w:t>
+      </w:r>
+      <w:proofErr w:type="gramStart"/>
+      <w:r>
+        <w:t>members</w:t>
+      </w:r>
+      <w:proofErr w:type="gramEnd"/>
+      <w:r>
+        <w:t xml:space="preserve"> controller as well as a </w:t>
+      </w:r>
+      <w:r>
+        <w:rPr>
+          <w:strike/>
+        </w:rPr>
+        <w:t>separate view</w:t>
+      </w:r>
+      <w:r>
+        <w:t xml:space="preserve">. </w:t>
+      </w:r>
+      <w:r>
+        <w:rPr>
+          <w:strike/>
+        </w:rPr>
+        <w:t xml:space="preserve">This should look very </w:t>
+      </w:r>
+      <w:proofErr w:type="gramStart"/>
+      <w:r>
+        <w:rPr>
+          <w:strike/>
+        </w:rPr>
+        <w:t>similar to</w:t>
+      </w:r>
+      <w:proofErr w:type="gramEnd"/>
+      <w:r>
+        <w:rPr>
+          <w:strike/>
+        </w:rPr>
+        <w:t xml:space="preserve"> the Register form</w:t>
+      </w:r>
+      <w:r>
+        <w:t xml:space="preserve">, except the fields should already be populated with data EXCEPT the password and retype password fields. If the password and retype password fields are left blank, the password in the database should be left unchanged. Only show data for the current logged in user. </w:t>
+      </w:r>
+      <w:r>
+        <w:t>Remember to hash all passwords before saving to the database.</w:t>
+      </w:r>
+      <w:r>
+        <w:t xml:space="preserve"> </w:t>
+      </w:r>
+      <w:r>
+        <w:rPr>
+          <w:strike/>
+        </w:rPr>
+        <w:t>Do not let the user submit if any field (except the passwords) is left blank</w:t>
+      </w:r>
+      <w:r>
+        <w:t>.</w:t>
+      </w:r>
+      <w:r>
+        <w:t xml:space="preserve"> </w:t>
       </w:r>
     </w:p>
     <w:p>
       <w:pPr>
         <w:rPr>
-          <w:b/>
-          <w:color w:val="AE0E00"/>
           <w:lang w:val="uz-Cyrl-UZ" w:eastAsia="uz-Cyrl-UZ" w:bidi="uz-Cyrl-UZ"/>
         </w:rPr>
       </w:pPr>
@@ -640,511 +1432,34 @@
         <w:rPr>
           <w:b/>
         </w:rPr>
-        <w:t>7</w:t>
-      </w:r>
-      <w:r>
-        <w:rPr>
-          <w:b/>
-        </w:rPr>
-        <w:t>: Integrate</w:t>
-      </w:r>
-      <w:r>
-        <w:rPr>
-          <w:b/>
-        </w:rPr>
-        <w:t xml:space="preserve"> one web service.</w:t>
-      </w:r>
-      <w:r>
-        <w:t xml:space="preserve"> Either pull data from a service, or use a service to process a form and retrieve data based on the form submission. Put this service in a sidebar on the home page.  </w:t>
-      </w:r>
-      <w:r>
-        <w:rPr>
-          <w:b/>
-          <w:color w:val="AE0E00"/>
-        </w:rPr>
-        <w:t>BONUS +5: If the service returns a result, such as the weather API, pull in the results via AJAX.</w:t>
-      </w:r>
-    </w:p>
-    <w:p>
-      <w:pPr>
-        <w:rPr>
-          <w:lang w:val="uz-Cyrl-UZ" w:eastAsia="uz-Cyrl-UZ" w:bidi="uz-Cyrl-UZ"/>
-        </w:rPr>
-      </w:pPr>
-      <w:r>
-        <w:rPr>
-          <w:b/>
-        </w:rPr>
-        <w:t xml:space="preserve">8: </w:t>
-      </w:r>
-      <w:r>
-        <w:rPr>
-          <w:b/>
-        </w:rPr>
-        <w:t>Modify the registration form to check that all fields are filled out.</w:t>
-      </w:r>
-      <w:r>
-        <w:t xml:space="preserve"> Display an error message informing the user that not all fields are completed. </w:t>
-      </w:r>
-      <w:r>
-        <w:rPr>
-          <w:b/>
-          <w:color w:val="AE0E00"/>
-        </w:rPr>
-        <w:t xml:space="preserve">BONUS +5: </w:t>
-      </w:r>
-      <w:r>
-        <w:rPr>
-          <w:b/>
-          <w:color w:val="AE0E00"/>
-        </w:rPr>
-        <w:t xml:space="preserve"> if you inform the user of the speci</w:t>
-      </w:r>
-      <w:r>
-        <w:rPr>
-          <w:b/>
-          <w:color w:val="AE0E00"/>
-        </w:rPr>
-        <w:t>fic field(s) that are incorrect</w:t>
-      </w:r>
-      <w:r>
-        <w:rPr>
-          <w:b/>
-          <w:color w:val="AE0E00"/>
-        </w:rPr>
-        <w:t>.</w:t>
-      </w:r>
-      <w:r>
-        <w:t xml:space="preserve"> Add another field asking the potential user to retype their password for verification. Check that the passwords match prior to adding the new user to the database.</w:t>
-      </w:r>
-      <w:r>
-        <w:t xml:space="preserve"> Y</w:t>
-      </w:r>
-      <w:r>
-        <w:t xml:space="preserve">ou may use </w:t>
-      </w:r>
-      <w:proofErr w:type="spellStart"/>
-      <w:r>
-        <w:t>php</w:t>
-      </w:r>
-      <w:proofErr w:type="spellEnd"/>
-      <w:r>
-        <w:t xml:space="preserve"> or JavaScript to validate.</w:t>
-      </w:r>
-    </w:p>
-    <w:p>
-      <w:r>
-        <w:rPr>
-          <w:b/>
-        </w:rPr>
-        <w:t xml:space="preserve">9: </w:t>
-      </w:r>
-      <w:r>
-        <w:rPr>
-          <w:b/>
-        </w:rPr>
-        <w:t>Mod</w:t>
-      </w:r>
-      <w:r>
-        <w:rPr>
-          <w:b/>
-        </w:rPr>
-        <w:t>ify the user table to include a column named ‘active’. The column should be an integer type and not null.</w:t>
-      </w:r>
-      <w:r>
-        <w:t xml:space="preserve"> When a user </w:t>
-      </w:r>
-      <w:proofErr w:type="spellStart"/>
-      <w:r>
-        <w:t>intially</w:t>
-      </w:r>
-      <w:proofErr w:type="spellEnd"/>
-      <w:r>
-        <w:t xml:space="preserve"> registers, their active state should be set to ‘0’. Add a hidden field on the registration p</w:t>
-      </w:r>
-      <w:r>
-        <w:t>age that sets this value to 0, o</w:t>
-      </w:r>
-      <w:r>
-        <w:t>r set the column in the database to have a default value of 0.</w:t>
-      </w:r>
-      <w:r>
-        <w:t xml:space="preserve"> </w:t>
-      </w:r>
-      <w:r>
-        <w:t xml:space="preserve">Modify the admin users in the database and set this value to ‘1’. </w:t>
-      </w:r>
-      <w:r>
-        <w:t>Create a method in the User model to check if a user is active. The method sh</w:t>
-      </w:r>
-      <w:r>
-        <w:t>ould accept one parameter, $</w:t>
-      </w:r>
-      <w:proofErr w:type="spellStart"/>
-      <w:r>
-        <w:t>uID</w:t>
-      </w:r>
-      <w:proofErr w:type="spellEnd"/>
-      <w:r>
-        <w:t>.</w:t>
-      </w:r>
-      <w:r>
-        <w:t xml:space="preserve"> It should return true if the active column in the user record is </w:t>
-      </w:r>
-      <w:r>
-        <w:t>‘</w:t>
-      </w:r>
-      <w:r>
-        <w:t>1</w:t>
-      </w:r>
-      <w:r>
-        <w:t>’</w:t>
-      </w:r>
-      <w:r>
-        <w:t xml:space="preserve"> and false if it is </w:t>
-      </w:r>
-      <w:r>
-        <w:t>‘</w:t>
-      </w:r>
-      <w:r>
-        <w:t>0</w:t>
-      </w:r>
-      <w:r>
-        <w:t>’</w:t>
-      </w:r>
-      <w:r>
-        <w:t xml:space="preserve">. An example of using this method would look like: </w:t>
-      </w:r>
-      <w:r>
-        <w:t>$this-&gt;</w:t>
-      </w:r>
-      <w:proofErr w:type="spellStart"/>
-      <w:r>
-        <w:t>userObject</w:t>
-      </w:r>
-      <w:proofErr w:type="spellEnd"/>
-      <w:r>
-        <w:t>-&gt;</w:t>
-      </w:r>
-      <w:proofErr w:type="spellStart"/>
-      <w:r>
-        <w:t>isActive</w:t>
-      </w:r>
-      <w:proofErr w:type="spellEnd"/>
-      <w:r>
-        <w:t>($</w:t>
-      </w:r>
-      <w:proofErr w:type="spellStart"/>
-      <w:r>
-        <w:t>userInfo</w:t>
-      </w:r>
-      <w:proofErr w:type="spellEnd"/>
-      <w:r>
-        <w:t>['</w:t>
-      </w:r>
-      <w:proofErr w:type="spellStart"/>
-      <w:r>
-        <w:t>uID</w:t>
-      </w:r>
-      <w:proofErr w:type="spellEnd"/>
-      <w:r>
-        <w:t>'])</w:t>
-      </w:r>
-      <w:r>
-        <w:t>. Use this method to prevent users that aren’t active from logging in.</w:t>
-      </w:r>
-      <w:r>
-        <w:t xml:space="preserve"> Display a message letting them know that their account is still awaiting approval.</w:t>
-      </w:r>
-    </w:p>
-    <w:p>
-      <w:pPr>
-        <w:rPr>
-          <w:lang w:val="uz-Cyrl-UZ" w:eastAsia="uz-Cyrl-UZ" w:bidi="uz-Cyrl-UZ"/>
-        </w:rPr>
-      </w:pPr>
-      <w:r>
-        <w:rPr>
-          <w:b/>
-        </w:rPr>
-        <w:t xml:space="preserve">10: </w:t>
-      </w:r>
-      <w:r>
-        <w:rPr>
-          <w:b/>
-        </w:rPr>
-        <w:t>Provide a mechanism for Administrators to delete/approve users.</w:t>
-      </w:r>
-      <w:r>
-        <w:t xml:space="preserve"> Create a new view and controller for managing users. Only administrators should have access to this page. Thi</w:t>
-      </w:r>
-      <w:r>
-        <w:t>s page should have a user list</w:t>
-      </w:r>
-      <w:r>
-        <w:t>, much like the members view</w:t>
-      </w:r>
-      <w:r>
-        <w:t xml:space="preserve">.  </w:t>
-      </w:r>
-      <w:r>
-        <w:t>‘A</w:t>
-      </w:r>
-      <w:r>
-        <w:t>pprove</w:t>
+        <w:t xml:space="preserve">14: </w:t>
+      </w:r>
+      <w:r>
+        <w:rPr>
+          <w:b/>
+          <w:strike/>
+        </w:rPr>
+        <w:t>Add links in the User’s dropdown menu for ‘My Profile’, ‘Manage Categories’, ‘Manage Posts’, and ‘Manage Users’.</w:t>
+      </w:r>
+      <w:r>
+        <w:rPr>
+          <w:strike/>
+        </w:rPr>
+        <w:t xml:space="preserve"> Registered users should only see ‘My Profile’ and ‘Logout’. Admins should see </w:t>
       </w:r>
       <w:proofErr w:type="gramStart"/>
       <w:r>
-        <w:t>’  or</w:t>
+        <w:rPr>
+          <w:strike/>
+        </w:rPr>
+        <w:t>all of these</w:t>
       </w:r>
       <w:proofErr w:type="gramEnd"/>
       <w:r>
-        <w:t xml:space="preserve"> ‘D</w:t>
-      </w:r>
-      <w:r>
-        <w:t xml:space="preserve">elete’ buttons should appear next to each user name so that the administrator can approve or delete users. </w:t>
-      </w:r>
-      <w:r>
-        <w:t xml:space="preserve">If the user is approved the ‘Approve’ button should disappear. Clicking on the ‘Approve’ button should change the </w:t>
-      </w:r>
-      <w:r>
-        <w:t>‘</w:t>
-      </w:r>
-      <w:r>
-        <w:t>active</w:t>
-      </w:r>
-      <w:r>
-        <w:t>’</w:t>
-      </w:r>
-      <w:r>
-        <w:t xml:space="preserve"> column in the database to ‘1’ for the user that you clicked only. The admin users should not show any buttons since you do not want to inadvertently delete the admin account. </w:t>
-      </w:r>
-      <w:r>
-        <w:t>Any activity on this page should display a message telling the administrator that the action was or was not completed successfully.</w:t>
-      </w:r>
-    </w:p>
-    <w:p>
-      <w:pPr>
-        <w:rPr>
-          <w:b/>
-          <w:color w:val="AE0E00"/>
-          <w:lang w:val="uz-Cyrl-UZ" w:eastAsia="uz-Cyrl-UZ" w:bidi="uz-Cyrl-UZ"/>
-        </w:rPr>
-      </w:pPr>
-      <w:r>
-        <w:rPr>
-          <w:b/>
-        </w:rPr>
-        <w:lastRenderedPageBreak/>
-        <w:t xml:space="preserve">11: </w:t>
-      </w:r>
-      <w:r>
-        <w:rPr>
-          <w:b/>
-        </w:rPr>
-        <w:t xml:space="preserve">Modify the </w:t>
-      </w:r>
-      <w:proofErr w:type="spellStart"/>
-      <w:r>
-        <w:rPr>
-          <w:b/>
-        </w:rPr>
-        <w:t>addpost</w:t>
-      </w:r>
-      <w:proofErr w:type="spellEnd"/>
-      <w:r>
-        <w:rPr>
-          <w:b/>
-        </w:rPr>
-        <w:t xml:space="preserve"> form to check whether the admin has completed all of the form fields</w:t>
-      </w:r>
-      <w:r>
-        <w:t>. Do not allow the data to be saved until all fields have been completed. Display an error to the admin informing them that the form is incomplete</w:t>
-      </w:r>
-      <w:r>
-        <w:t>.</w:t>
-      </w:r>
-      <w:r>
-        <w:t xml:space="preserve"> </w:t>
-      </w:r>
-      <w:r>
-        <w:rPr>
-          <w:b/>
-          <w:color w:val="AE0E00"/>
-        </w:rPr>
-        <w:t>BONUS +5:</w:t>
-      </w:r>
-      <w:r>
-        <w:rPr>
-          <w:b/>
-          <w:color w:val="AE0E00"/>
-        </w:rPr>
-        <w:t xml:space="preserve"> </w:t>
-      </w:r>
-      <w:r>
-        <w:rPr>
-          <w:b/>
-          <w:color w:val="AE0E00"/>
-        </w:rPr>
-        <w:t>Inform</w:t>
-      </w:r>
-      <w:r>
-        <w:rPr>
-          <w:b/>
-          <w:color w:val="AE0E00"/>
-        </w:rPr>
-        <w:t xml:space="preserve"> the admin exactly which fi</w:t>
-      </w:r>
-      <w:r>
-        <w:rPr>
-          <w:b/>
-          <w:color w:val="AE0E00"/>
-        </w:rPr>
-        <w:t>elds still need to be completed.</w:t>
-      </w:r>
-    </w:p>
-    <w:p>
-      <w:pPr>
-        <w:rPr>
-          <w:lang w:val="uz-Cyrl-UZ" w:eastAsia="uz-Cyrl-UZ" w:bidi="uz-Cyrl-UZ"/>
-        </w:rPr>
-      </w:pPr>
-      <w:r>
-        <w:rPr>
-          <w:b/>
-        </w:rPr>
-        <w:t xml:space="preserve">12: </w:t>
-      </w:r>
-      <w:r>
-        <w:rPr>
-          <w:b/>
-        </w:rPr>
-        <w:t>Modify the post pages so that in both the list view and the single view, the category is linked.</w:t>
-      </w:r>
-      <w:r>
-        <w:t xml:space="preserve"> This link should be to a new method within the blog controller that only displays posts that are of the particular category that was clicked. The </w:t>
-      </w:r>
-      <w:proofErr w:type="spellStart"/>
-      <w:r>
-        <w:t>url</w:t>
-      </w:r>
-      <w:proofErr w:type="spellEnd"/>
-      <w:r>
-        <w:t xml:space="preserve"> structure should be </w:t>
-      </w:r>
-      <w:proofErr w:type="spellStart"/>
-      <w:r>
-        <w:rPr>
-          <w:i/>
-        </w:rPr>
-        <w:t>yoursite</w:t>
-      </w:r>
-      <w:proofErr w:type="spellEnd"/>
-      <w:r>
-        <w:t>/blog/category/</w:t>
-      </w:r>
-      <w:proofErr w:type="spellStart"/>
-      <w:r>
-        <w:rPr>
-          <w:i/>
-        </w:rPr>
-        <w:t>ca</w:t>
-      </w:r>
-      <w:r>
-        <w:rPr>
-          <w:i/>
-        </w:rPr>
-        <w:t>tegoryID</w:t>
-      </w:r>
-      <w:proofErr w:type="spellEnd"/>
-      <w:r>
-        <w:rPr>
-          <w:i/>
-        </w:rPr>
-        <w:t xml:space="preserve">. </w:t>
-      </w:r>
-      <w:r>
-        <w:t xml:space="preserve">You will also need to create new methods in the Post model to only return posts where the </w:t>
-      </w:r>
-      <w:proofErr w:type="spellStart"/>
-      <w:r>
-        <w:t>categoryID</w:t>
-      </w:r>
-      <w:proofErr w:type="spellEnd"/>
-      <w:r>
-        <w:t xml:space="preserve"> matches a particular value.</w:t>
-      </w:r>
-    </w:p>
-    <w:p>
-      <w:r>
-        <w:rPr>
-          <w:b/>
-        </w:rPr>
-        <w:t xml:space="preserve">13: </w:t>
-      </w:r>
-      <w:r>
-        <w:rPr>
-          <w:b/>
-        </w:rPr>
-        <w:t>Allow users to modify their profiles.</w:t>
-      </w:r>
-      <w:r>
-        <w:t xml:space="preserve"> Add a </w:t>
-      </w:r>
-      <w:r>
-        <w:t>view and controller to manage your user settings.</w:t>
-      </w:r>
-      <w:r>
-        <w:t xml:space="preserve"> This should take the user to a page</w:t>
-      </w:r>
-      <w:r>
-        <w:t xml:space="preserve"> under the members area</w:t>
-      </w:r>
-      <w:r>
-        <w:t xml:space="preserve"> that allows them to edit their first name, last name,</w:t>
-      </w:r>
-      <w:r>
-        <w:t xml:space="preserve"> email,</w:t>
-      </w:r>
-      <w:r>
-        <w:t xml:space="preserve"> and password. </w:t>
-      </w:r>
-      <w:r>
-        <w:t xml:space="preserve">The URL should be /members/profile/. Profile should be a method in the members controller as well as a separate view. </w:t>
-      </w:r>
-      <w:r>
-        <w:t xml:space="preserve">This should look very similar to the Register form, except the fields should already be populated with data EXCEPT the password and retype password fields. If the password and retype password fields are left blank, the password in the database should be left unchanged. Only show data for the current logged in user. </w:t>
-      </w:r>
-      <w:r>
-        <w:t>Remember to hash all passwords before saving to the database.</w:t>
-      </w:r>
-      <w:r>
-        <w:t xml:space="preserve"> Do not let the user submit if any field (except the passwords) is left blank.</w:t>
-      </w:r>
-      <w:r>
-        <w:t xml:space="preserve"> </w:t>
-      </w:r>
-    </w:p>
-    <w:p>
-      <w:pPr>
-        <w:rPr>
-          <w:lang w:val="uz-Cyrl-UZ" w:eastAsia="uz-Cyrl-UZ" w:bidi="uz-Cyrl-UZ"/>
-        </w:rPr>
-      </w:pPr>
-      <w:r>
-        <w:rPr>
-          <w:b/>
-        </w:rPr>
-        <w:t xml:space="preserve">14: </w:t>
-      </w:r>
-      <w:r>
-        <w:rPr>
-          <w:b/>
-        </w:rPr>
-        <w:t>Add links in the User’s dropdown menu for ‘My Profile’, ‘Manage Categories’, ‘Manage Posts’, and ‘Manage Users’.</w:t>
-      </w:r>
-      <w:r>
-        <w:t xml:space="preserve"> Registered users should only see ‘My Profile’ and ‘Logout’. Admins should see all of these options.</w:t>
+        <w:rPr>
+          <w:strike/>
+        </w:rPr>
+        <w:t xml:space="preserve"> options.</w:t>
       </w:r>
     </w:p>
     <w:sectPr>
@@ -1158,7 +1473,7 @@
 </file>
 
 <file path=word/styles.xml><?xml version="1.0" encoding="utf-8"?>
-<w:styles xmlns:mc="http://schemas.openxmlformats.org/markup-compatibility/2006" xmlns:r="http://schemas.openxmlformats.org/officeDocument/2006/relationships" xmlns:w="http://schemas.openxmlformats.org/wordprocessingml/2006/main" xmlns:w14="http://schemas.microsoft.com/office/word/2010/wordml" xmlns:w15="http://schemas.microsoft.com/office/word/2012/wordml" xmlns:w16cid="http://schemas.microsoft.com/office/word/2016/wordml/cid" xmlns:w16se="http://schemas.microsoft.com/office/word/2015/wordml/symex" mc:Ignorable="w14 w15 w16se w16cid">
+<w:styles xmlns:mc="http://schemas.openxmlformats.org/markup-compatibility/2006" xmlns:r="http://schemas.openxmlformats.org/officeDocument/2006/relationships" xmlns:w="http://schemas.openxmlformats.org/wordprocessingml/2006/main" xmlns:w14="http://schemas.microsoft.com/office/word/2010/wordml" xmlns:w15="http://schemas.microsoft.com/office/word/2012/wordml" mc:Ignorable="w14 w15">
   <w:docDefaults>
     <w:rPrDefault>
       <w:rPr>
@@ -1174,7 +1489,7 @@
       </w:pPr>
     </w:pPrDefault>
   </w:docDefaults>
-  <w:latentStyles w:defLockedState="0" w:defUIPriority="99" w:defSemiHidden="0" w:defUnhideWhenUsed="0" w:defQFormat="0" w:count="375">
+  <w:latentStyles w:defLockedState="0" w:defUIPriority="99" w:defSemiHidden="0" w:defUnhideWhenUsed="0" w:defQFormat="0" w:count="382">
     <w:lsdException w:name="Normal" w:uiPriority="0" w:qFormat="1"/>
     <w:lsdException w:name="heading 1" w:uiPriority="9" w:qFormat="1"/>
     <w:lsdException w:name="heading 2" w:semiHidden="1" w:uiPriority="9" w:unhideWhenUsed="1" w:qFormat="1"/>
@@ -1442,10 +1757,6 @@
     <w:lsdException w:name="Book Title" w:uiPriority="33" w:qFormat="1"/>
     <w:lsdException w:name="Bibliography" w:semiHidden="1" w:uiPriority="37" w:unhideWhenUsed="1"/>
     <w:lsdException w:name="TOC Heading" w:semiHidden="1" w:uiPriority="39" w:unhideWhenUsed="1" w:qFormat="1"/>
-    <w:lsdException w:name="Grid Table Light" w:semiHidden="1" w:unhideWhenUsed="1"/>
-    <w:lsdException w:name="Grid Table 1 Light" w:semiHidden="1" w:unhideWhenUsed="1"/>
-    <w:lsdException w:name="Grid Table 2" w:semiHidden="1" w:unhideWhenUsed="1"/>
-    <w:lsdException w:name="Grid Table 3" w:semiHidden="1" w:unhideWhenUsed="1"/>
     <w:lsdException w:name="Grid Table 4" w:uiPriority="49"/>
     <w:lsdException w:name="Grid Table 5 Dark" w:uiPriority="50"/>
     <w:lsdException w:name="Grid Table 6 Colorful" w:uiPriority="51"/>
@@ -1543,8 +1854,6 @@
     <w:lsdException w:name="List Table 7 Colorful Accent 6" w:uiPriority="52"/>
     <w:lsdException w:name="Mention" w:semiHidden="1" w:unhideWhenUsed="1"/>
     <w:lsdException w:name="Smart Hyperlink" w:semiHidden="1" w:unhideWhenUsed="1"/>
-    <w:lsdException w:name="Hashtag" w:semiHidden="1" w:unhideWhenUsed="1"/>
-    <w:lsdException w:name="Unresolved Mention" w:semiHidden="1" w:unhideWhenUsed="1"/>
   </w:latentStyles>
   <w:style w:type="paragraph" w:default="1" w:styleId="Normal">
     <w:name w:val="Normal"/>

</xml_diff>